<commit_message>
Commented Lab 5 and Edited Lab Report
Commented Lab 5 and Edited Lab Report
</commit_message>
<xml_diff>
--- a/Lab05/LabReport5.docx
+++ b/Lab05/LabReport5.docx
@@ -1,6 +1,6 @@
 
 <file path=word/document.xml><?xml version="1.0" encoding="utf-8"?>
-<w:document xmlns:wpc="http://schemas.microsoft.com/office/word/2010/wordprocessingCanvas" xmlns:cx="http://schemas.microsoft.com/office/drawing/2014/chartex" xmlns:cx1="http://schemas.microsoft.com/office/drawing/2015/9/8/chartex" xmlns:cx2="http://schemas.microsoft.com/office/drawing/2015/10/21/chartex" xmlns:mc="http://schemas.openxmlformats.org/markup-compatibility/2006" xmlns:o="urn:schemas-microsoft-com:office:office" xmlns:r="http://schemas.openxmlformats.org/officeDocument/2006/relationships" xmlns:m="http://schemas.openxmlformats.org/officeDocument/2006/math" xmlns:v="urn:schemas-microsoft-com:vml" xmlns:wp14="http://schemas.microsoft.com/office/word/2010/wordprocessingDrawing" xmlns:wp="http://schemas.openxmlformats.org/drawingml/2006/wordprocessingDrawing" xmlns:w10="urn:schemas-microsoft-com:office:word" xmlns:w="http://schemas.openxmlformats.org/wordprocessingml/2006/main" xmlns:w14="http://schemas.microsoft.com/office/word/2010/wordml" xmlns:w15="http://schemas.microsoft.com/office/word/2012/wordml" xmlns:w16se="http://schemas.microsoft.com/office/word/2015/wordml/symex" xmlns:wpg="http://schemas.microsoft.com/office/word/2010/wordprocessingGroup" xmlns:wpi="http://schemas.microsoft.com/office/word/2010/wordprocessingInk" xmlns:wne="http://schemas.microsoft.com/office/word/2006/wordml" xmlns:wps="http://schemas.microsoft.com/office/word/2010/wordprocessingShape" mc:Ignorable="w14 w15 w16se wp14">
+<w:document xmlns:wpc="http://schemas.microsoft.com/office/word/2010/wordprocessingCanvas" xmlns:mc="http://schemas.openxmlformats.org/markup-compatibility/2006" xmlns:o="urn:schemas-microsoft-com:office:office" xmlns:r="http://schemas.openxmlformats.org/officeDocument/2006/relationships" xmlns:m="http://schemas.openxmlformats.org/officeDocument/2006/math" xmlns:v="urn:schemas-microsoft-com:vml" xmlns:wp14="http://schemas.microsoft.com/office/word/2010/wordprocessingDrawing" xmlns:wp="http://schemas.openxmlformats.org/drawingml/2006/wordprocessingDrawing" xmlns:w10="urn:schemas-microsoft-com:office:word" xmlns:w="http://schemas.openxmlformats.org/wordprocessingml/2006/main" xmlns:w14="http://schemas.microsoft.com/office/word/2010/wordml" xmlns:w15="http://schemas.microsoft.com/office/word/2012/wordml" xmlns:wpg="http://schemas.microsoft.com/office/word/2010/wordprocessingGroup" xmlns:wpi="http://schemas.microsoft.com/office/word/2010/wordprocessingInk" xmlns:wne="http://schemas.microsoft.com/office/word/2006/wordml" xmlns:wps="http://schemas.microsoft.com/office/word/2010/wordprocessingShape" mc:Ignorable="w14 w15 wp14">
   <w:background w:color="FFFFFF"/>
   <w:body>
     <w:p>
@@ -20,13 +20,8 @@
     </w:p>
     <w:p>
       <w:r>
-        <w:t xml:space="preserve">Saylee </w:t>
-      </w:r>
-      <w:proofErr w:type="spellStart"/>
-      <w:r>
-        <w:t>Dharne</w:t>
-      </w:r>
-      <w:proofErr w:type="spellEnd"/>
+        <w:t>Saylee Dharne</w:t>
+      </w:r>
     </w:p>
     <w:p>
       <w:pPr>
@@ -40,6 +35,7 @@
         <w:t>: Exceptions and Templates</w:t>
       </w:r>
     </w:p>
+    <w:p/>
     <w:p>
       <w:r>
         <w:t>Exceptions are vital to being able to write scalable and mainta</w:t>
@@ -53,8 +49,6 @@
       <w:r>
         <w:t xml:space="preserve"> for any one in a relevant field</w:t>
       </w:r>
-      <w:bookmarkStart w:id="0" w:name="_GoBack"/>
-      <w:bookmarkEnd w:id="0"/>
       <w:r>
         <w:t xml:space="preserve">. Being able to catch and throw exceptions allows code not to crash </w:t>
       </w:r>
@@ -108,13 +102,10 @@
       </w:r>
     </w:p>
     <w:p>
-      <w:bookmarkStart w:id="1" w:name="_gjdgxs" w:colFirst="0" w:colLast="0"/>
-      <w:bookmarkEnd w:id="1"/>
-      <w:r>
-        <w:t xml:space="preserve">We </w:t>
-      </w:r>
-      <w:r>
-        <w:t xml:space="preserve">designed the </w:t>
+      <w:bookmarkStart w:id="0" w:name="_gjdgxs" w:colFirst="0" w:colLast="0"/>
+      <w:bookmarkEnd w:id="0"/>
+      <w:r>
+        <w:t xml:space="preserve">We designed the </w:t>
       </w:r>
       <w:proofErr w:type="gramStart"/>
       <w:r>
@@ -138,10 +129,7 @@
       </w:r>
       <w:proofErr w:type="spellEnd"/>
       <w:r>
-        <w:t xml:space="preserve"> as it represents the next open spot available in the stable. After decrementing</w:t>
-      </w:r>
-      <w:r>
-        <w:t xml:space="preserve"> </w:t>
+        <w:t xml:space="preserve"> as it represents the next open spot available in the stable. After decrementing </w:t>
       </w:r>
       <w:proofErr w:type="spellStart"/>
       <w:r>
@@ -152,12 +140,75 @@
         <w:t>, we assume that the value of the previous Horse has been cleared, because the next time that the Horse in that position is accessed will be to overwrite that value of Horse.</w:t>
       </w:r>
     </w:p>
-    <w:p/>
-    <w:p>
-      <w:r>
+    <w:p>
+      <w:pPr>
         <w:rPr>
           <w:u w:val="single"/>
         </w:rPr>
+      </w:pPr>
+    </w:p>
+    <w:p>
+      <w:pPr>
+        <w:rPr>
+          <w:u w:val="single"/>
+        </w:rPr>
+      </w:pPr>
+    </w:p>
+    <w:p>
+      <w:pPr>
+        <w:rPr>
+          <w:u w:val="single"/>
+        </w:rPr>
+      </w:pPr>
+    </w:p>
+    <w:p>
+      <w:pPr>
+        <w:rPr>
+          <w:u w:val="single"/>
+        </w:rPr>
+      </w:pPr>
+    </w:p>
+    <w:p>
+      <w:pPr>
+        <w:rPr>
+          <w:u w:val="single"/>
+        </w:rPr>
+      </w:pPr>
+    </w:p>
+    <w:p>
+      <w:pPr>
+        <w:rPr>
+          <w:u w:val="single"/>
+        </w:rPr>
+      </w:pPr>
+    </w:p>
+    <w:p>
+      <w:pPr>
+        <w:rPr>
+          <w:u w:val="single"/>
+        </w:rPr>
+      </w:pPr>
+    </w:p>
+    <w:p>
+      <w:pPr>
+        <w:rPr>
+          <w:u w:val="single"/>
+        </w:rPr>
+      </w:pPr>
+    </w:p>
+    <w:p>
+      <w:pPr>
+        <w:rPr>
+          <w:u w:val="single"/>
+        </w:rPr>
+      </w:pPr>
+    </w:p>
+    <w:p>
+      <w:r>
+        <w:rPr>
+          <w:u w:val="single"/>
+        </w:rPr>
+        <w:lastRenderedPageBreak/>
         <w:t>Task 2</w:t>
       </w:r>
     </w:p>
@@ -166,7 +217,6 @@
         <w:rPr>
           <w:noProof/>
         </w:rPr>
-        <w:lastRenderedPageBreak/>
         <w:drawing>
           <wp:inline distT="0" distB="0" distL="0" distR="0" wp14:anchorId="2BB4CE0C" wp14:editId="6B775764">
             <wp:extent cx="5943600" cy="3927475"/>
@@ -310,6 +360,15 @@
       <w:r>
         <w:t xml:space="preserve">ashes. For example, in the animal farm case. You would have to keep track of how many animals are in to prevent a crash. If the member functions can throw exceptions, the main program can catch them, preventing the need of the main method from keeping track of attributes that the class should do. </w:t>
       </w:r>
+      <w:r>
+        <w:t>Exception handling makes the code easier to read (when used correctly) by allowing the programmer to create different classes for exceptions</w:t>
+      </w:r>
+      <w:r>
+        <w:t xml:space="preserve"> and to create a hierarchy for catching errors</w:t>
+      </w:r>
+      <w:r>
+        <w:t xml:space="preserve">. </w:t>
+      </w:r>
     </w:p>
     <w:p>
       <w:pPr>
@@ -456,16 +515,42 @@
         <w:t xml:space="preserve">The advantages of using templates is having code that is adaptable to different object types. </w:t>
       </w:r>
       <w:r>
-        <w:t xml:space="preserve">The animal collection can hold any object type, with only one class declaration and definition. I could use the animal collection for any </w:t>
-      </w:r>
-      <w:r>
-        <w:t>animal class I create, or any data type (assuming I change the main method for the member functions of that specific object).</w:t>
+        <w:t xml:space="preserve">The animal collection can hold any object type, with only one class declaration and definition. </w:t>
+      </w:r>
+      <w:r>
+        <w:t>T</w:t>
+      </w:r>
+      <w:r>
+        <w:t>he animal collection</w:t>
+      </w:r>
+      <w:r>
+        <w:t xml:space="preserve"> can be used</w:t>
+      </w:r>
+      <w:r>
+        <w:t xml:space="preserve"> for any </w:t>
+      </w:r>
+      <w:r>
+        <w:t>animal class create</w:t>
+      </w:r>
+      <w:r>
+        <w:t>d</w:t>
+      </w:r>
+      <w:r>
+        <w:t xml:space="preserve">, or any data type (assuming the main method </w:t>
+      </w:r>
+      <w:r>
+        <w:t xml:space="preserve">is changed </w:t>
+      </w:r>
+      <w:r>
+        <w:t>for the member functions of that specific object).</w:t>
       </w:r>
     </w:p>
     <w:p>
       <w:r>
         <w:br w:type="page"/>
       </w:r>
+      <w:bookmarkStart w:id="1" w:name="_GoBack"/>
+      <w:bookmarkEnd w:id="1"/>
     </w:p>
     <w:p>
       <w:pPr>
@@ -573,10 +658,7 @@
         <w:ind w:hanging="360"/>
       </w:pPr>
       <w:r>
-        <w:t>Lab05</w:t>
-      </w:r>
-      <w:r>
-        <w:t xml:space="preserve">.cpp </w:t>
+        <w:t xml:space="preserve">Lab05.cpp </w:t>
       </w:r>
     </w:p>
     <w:p>
@@ -620,10 +702,7 @@
         <w:ind w:hanging="360"/>
       </w:pPr>
       <w:r>
-        <w:t>Stable</w:t>
-      </w:r>
-      <w:r>
-        <w:t>.cpp to the project</w:t>
+        <w:t>Stable.cpp to the project</w:t>
       </w:r>
     </w:p>
     <w:p>
@@ -637,10 +716,7 @@
       </w:pPr>
       <w:proofErr w:type="spellStart"/>
       <w:r>
-        <w:t>Stable</w:t>
-      </w:r>
-      <w:r>
-        <w:t>.h</w:t>
+        <w:t>Stable.h</w:t>
       </w:r>
       <w:proofErr w:type="spellEnd"/>
       <w:r>
@@ -683,13 +759,7 @@
         <w:ind w:hanging="360"/>
       </w:pPr>
       <w:r>
-        <w:t>Lab05</w:t>
-      </w:r>
-      <w:r>
-        <w:t>_Task04</w:t>
-      </w:r>
-      <w:r>
-        <w:t xml:space="preserve">.cpp </w:t>
+        <w:t xml:space="preserve">Lab05_Task04.cpp </w:t>
       </w:r>
     </w:p>
     <w:p>
@@ -702,10 +772,7 @@
         <w:ind w:hanging="360"/>
       </w:pPr>
       <w:r>
-        <w:t>Fish</w:t>
-      </w:r>
-      <w:r>
-        <w:t>.cpp to the project</w:t>
+        <w:t>Fish.cpp to the project</w:t>
       </w:r>
     </w:p>
     <w:p>
@@ -719,10 +786,7 @@
       </w:pPr>
       <w:proofErr w:type="spellStart"/>
       <w:r>
-        <w:t>Fish</w:t>
-      </w:r>
-      <w:r>
-        <w:t>.h</w:t>
+        <w:t>Fish.h</w:t>
       </w:r>
       <w:proofErr w:type="spellEnd"/>
       <w:r>
@@ -739,10 +803,7 @@
         <w:ind w:hanging="360"/>
       </w:pPr>
       <w:r>
-        <w:t>AnimalCollection</w:t>
-      </w:r>
-      <w:r>
-        <w:t>.cpp to the project</w:t>
+        <w:t>AnimalCollection.cpp to the project</w:t>
       </w:r>
     </w:p>
     <w:p>
@@ -788,15 +849,7 @@
     </w:p>
     <w:p>
       <w:r>
-        <w:t xml:space="preserve">Saylee </w:t>
-      </w:r>
-      <w:proofErr w:type="spellStart"/>
-      <w:r>
-        <w:t>Dharne</w:t>
-      </w:r>
-      <w:proofErr w:type="spellEnd"/>
-      <w:r>
-        <w:t xml:space="preserve"> did task 2 </w:t>
+        <w:t xml:space="preserve">Saylee Dharne did task 2 </w:t>
       </w:r>
     </w:p>
     <w:p>
@@ -821,7 +874,7 @@
 </file>
 
 <file path=word/numbering.xml><?xml version="1.0" encoding="utf-8"?>
-<w:numbering xmlns:wpc="http://schemas.microsoft.com/office/word/2010/wordprocessingCanvas" xmlns:cx="http://schemas.microsoft.com/office/drawing/2014/chartex" xmlns:cx1="http://schemas.microsoft.com/office/drawing/2015/9/8/chartex" xmlns:cx2="http://schemas.microsoft.com/office/drawing/2015/10/21/chartex" xmlns:mc="http://schemas.openxmlformats.org/markup-compatibility/2006" xmlns:o="urn:schemas-microsoft-com:office:office" xmlns:r="http://schemas.openxmlformats.org/officeDocument/2006/relationships" xmlns:m="http://schemas.openxmlformats.org/officeDocument/2006/math" xmlns:v="urn:schemas-microsoft-com:vml" xmlns:wp14="http://schemas.microsoft.com/office/word/2010/wordprocessingDrawing" xmlns:wp="http://schemas.openxmlformats.org/drawingml/2006/wordprocessingDrawing" xmlns:w10="urn:schemas-microsoft-com:office:word" xmlns:w="http://schemas.openxmlformats.org/wordprocessingml/2006/main" xmlns:w14="http://schemas.microsoft.com/office/word/2010/wordml" xmlns:w15="http://schemas.microsoft.com/office/word/2012/wordml" xmlns:w16se="http://schemas.microsoft.com/office/word/2015/wordml/symex" xmlns:wpg="http://schemas.microsoft.com/office/word/2010/wordprocessingGroup" xmlns:wpi="http://schemas.microsoft.com/office/word/2010/wordprocessingInk" xmlns:wne="http://schemas.microsoft.com/office/word/2006/wordml" xmlns:wps="http://schemas.microsoft.com/office/word/2010/wordprocessingShape" mc:Ignorable="w14 w15 w16se wp14">
+<w:numbering xmlns:wpc="http://schemas.microsoft.com/office/word/2010/wordprocessingCanvas" xmlns:mc="http://schemas.openxmlformats.org/markup-compatibility/2006" xmlns:o="urn:schemas-microsoft-com:office:office" xmlns:r="http://schemas.openxmlformats.org/officeDocument/2006/relationships" xmlns:m="http://schemas.openxmlformats.org/officeDocument/2006/math" xmlns:v="urn:schemas-microsoft-com:vml" xmlns:wp14="http://schemas.microsoft.com/office/word/2010/wordprocessingDrawing" xmlns:wp="http://schemas.openxmlformats.org/drawingml/2006/wordprocessingDrawing" xmlns:w10="urn:schemas-microsoft-com:office:word" xmlns:w="http://schemas.openxmlformats.org/wordprocessingml/2006/main" xmlns:w14="http://schemas.microsoft.com/office/word/2010/wordml" xmlns:w15="http://schemas.microsoft.com/office/word/2012/wordml" xmlns:wpg="http://schemas.microsoft.com/office/word/2010/wordprocessingGroup" xmlns:wpi="http://schemas.microsoft.com/office/word/2010/wordprocessingInk" xmlns:wne="http://schemas.microsoft.com/office/word/2006/wordml" xmlns:wps="http://schemas.microsoft.com/office/word/2010/wordprocessingShape" mc:Ignorable="w14 w15 wp14">
   <w:abstractNum w:abstractNumId="0" w15:restartNumberingAfterBreak="0">
     <w:nsid w:val="381A0199"/>
     <w:multiLevelType w:val="multilevel"/>
@@ -1271,7 +1324,7 @@
 </file>
 
 <file path=word/styles.xml><?xml version="1.0" encoding="utf-8"?>
-<w:styles xmlns:mc="http://schemas.openxmlformats.org/markup-compatibility/2006" xmlns:r="http://schemas.openxmlformats.org/officeDocument/2006/relationships" xmlns:w="http://schemas.openxmlformats.org/wordprocessingml/2006/main" xmlns:w14="http://schemas.microsoft.com/office/word/2010/wordml" xmlns:w15="http://schemas.microsoft.com/office/word/2012/wordml" xmlns:w16se="http://schemas.microsoft.com/office/word/2015/wordml/symex" mc:Ignorable="w14 w15 w16se">
+<w:styles xmlns:mc="http://schemas.openxmlformats.org/markup-compatibility/2006" xmlns:r="http://schemas.openxmlformats.org/officeDocument/2006/relationships" xmlns:w="http://schemas.openxmlformats.org/wordprocessingml/2006/main" xmlns:w14="http://schemas.microsoft.com/office/word/2010/wordml" xmlns:w15="http://schemas.microsoft.com/office/word/2012/wordml" mc:Ignorable="w14 w15">
   <w:docDefaults>
     <w:rPrDefault>
       <w:rPr>
@@ -1289,7 +1342,7 @@
       </w:pPr>
     </w:pPrDefault>
   </w:docDefaults>
-  <w:latentStyles w:defLockedState="0" w:defUIPriority="99" w:defSemiHidden="0" w:defUnhideWhenUsed="0" w:defQFormat="0" w:count="372">
+  <w:latentStyles w:defLockedState="0" w:defUIPriority="99" w:defSemiHidden="0" w:defUnhideWhenUsed="0" w:defQFormat="0" w:count="371">
     <w:lsdException w:name="Normal" w:uiPriority="0" w:qFormat="1"/>
     <w:lsdException w:name="heading 1" w:uiPriority="9" w:qFormat="1"/>
     <w:lsdException w:name="heading 2" w:semiHidden="1" w:uiPriority="9" w:unhideWhenUsed="1" w:qFormat="1"/>
@@ -1661,7 +1714,6 @@
     <w:lsdException w:name="List Table 5 Dark Accent 6" w:uiPriority="50"/>
     <w:lsdException w:name="List Table 6 Colorful Accent 6" w:uiPriority="51"/>
     <w:lsdException w:name="List Table 7 Colorful Accent 6" w:uiPriority="52"/>
-    <w:lsdException w:name="Mention" w:semiHidden="1" w:unhideWhenUsed="1"/>
   </w:latentStyles>
   <w:style w:type="paragraph" w:default="1" w:styleId="Normal">
     <w:name w:val="Normal"/>
@@ -1769,6 +1821,7 @@
   <w:style w:type="character" w:default="1" w:styleId="DefaultParagraphFont">
     <w:name w:val="Default Paragraph Font"/>
     <w:uiPriority w:val="1"/>
+    <w:semiHidden/>
     <w:unhideWhenUsed/>
   </w:style>
   <w:style w:type="table" w:default="1" w:styleId="TableNormal">

</xml_diff>